<commit_message>
added dataset link in the Documentation
</commit_message>
<xml_diff>
--- a/Spotify Songs Analysis.docx
+++ b/Spotify Songs Analysis.docx
@@ -13,53 +13,15 @@
         </w:rPr>
       </w:pPr>
       <w:bookmarkStart w:id="0" w:name="_Toc219411850"/>
-      <w:proofErr w:type="spellStart"/>
       <w:r>
         <w:rPr>
           <w:sz w:val="44"/>
           <w:szCs w:val="44"/>
           <w:lang w:val="ro-RO"/>
         </w:rPr>
-        <w:t>Spotify</w:t>
-      </w:r>
-      <w:proofErr w:type="spellEnd"/>
-      <w:r>
-        <w:rPr>
-          <w:sz w:val="44"/>
-          <w:szCs w:val="44"/>
-          <w:lang w:val="ro-RO"/>
-        </w:rPr>
-        <w:t xml:space="preserve"> </w:t>
-      </w:r>
-      <w:proofErr w:type="spellStart"/>
-      <w:r>
-        <w:rPr>
-          <w:sz w:val="44"/>
-          <w:szCs w:val="44"/>
-          <w:lang w:val="ro-RO"/>
-        </w:rPr>
-        <w:t>Songs</w:t>
-      </w:r>
-      <w:proofErr w:type="spellEnd"/>
-      <w:r>
-        <w:rPr>
-          <w:sz w:val="44"/>
-          <w:szCs w:val="44"/>
-          <w:lang w:val="ro-RO"/>
-        </w:rPr>
-        <w:t xml:space="preserve"> </w:t>
-      </w:r>
-      <w:proofErr w:type="spellStart"/>
-      <w:r>
-        <w:rPr>
-          <w:sz w:val="44"/>
-          <w:szCs w:val="44"/>
-          <w:lang w:val="ro-RO"/>
-        </w:rPr>
-        <w:t>Analysis</w:t>
+        <w:t>Spotify Songs Analysis</w:t>
       </w:r>
       <w:bookmarkEnd w:id="0"/>
-      <w:proofErr w:type="spellEnd"/>
     </w:p>
     <w:p>
       <w:pPr>
@@ -72,21 +34,13 @@
         <w:rPr>
           <w:lang w:val="ro-RO"/>
         </w:rPr>
-        <w:t xml:space="preserve">De Nita Andrei-Stelian, Melinte Florin, </w:t>
-      </w:r>
-      <w:proofErr w:type="spellStart"/>
+        <w:t>By</w:t>
+      </w:r>
       <w:r>
         <w:rPr>
           <w:lang w:val="ro-RO"/>
         </w:rPr>
-        <w:t>Nanulescu</w:t>
-      </w:r>
-      <w:proofErr w:type="spellEnd"/>
-      <w:r>
-        <w:rPr>
-          <w:lang w:val="ro-RO"/>
-        </w:rPr>
-        <w:t xml:space="preserve"> Alexandru Nichita, Neagu Andrei</w:t>
+        <w:t xml:space="preserve"> Nita Andrei-Stelian, Melinte Florin, Nanulescu Alexandru Nichita, Neagu Andrei</w:t>
       </w:r>
     </w:p>
     <w:p>
@@ -117,7 +71,7 @@
           <w:kern w:val="2"/>
           <w:sz w:val="24"/>
           <w:szCs w:val="24"/>
-          <w:lang w:val="en-RO"/>
+          <w:lang/>
           <w14:ligatures w14:val="standardContextual"/>
         </w:rPr>
         <w:id w:val="-1069576008"/>
@@ -180,7 +134,23 @@
                 <w:noProof/>
                 <w:lang w:val="ro-RO"/>
               </w:rPr>
-              <w:t>Spotify Songs Analysis</w:t>
+              <w:t>Spotify Song</w:t>
+            </w:r>
+            <w:r>
+              <w:rPr>
+                <w:rStyle w:val="Hyperlink"/>
+                <w:noProof/>
+                <w:lang w:val="ro-RO"/>
+              </w:rPr>
+              <w:t>s</w:t>
+            </w:r>
+            <w:r>
+              <w:rPr>
+                <w:rStyle w:val="Hyperlink"/>
+                <w:noProof/>
+                <w:lang w:val="ro-RO"/>
+              </w:rPr>
+              <w:t xml:space="preserve"> Analysis</w:t>
             </w:r>
             <w:r>
               <w:rPr>
@@ -263,7 +233,21 @@
                 <w:rStyle w:val="Hyperlink"/>
                 <w:noProof/>
               </w:rPr>
-              <w:t>troduction</w:t>
+              <w:t>trodu</w:t>
+            </w:r>
+            <w:r>
+              <w:rPr>
+                <w:rStyle w:val="Hyperlink"/>
+                <w:noProof/>
+              </w:rPr>
+              <w:t>c</w:t>
+            </w:r>
+            <w:r>
+              <w:rPr>
+                <w:rStyle w:val="Hyperlink"/>
+                <w:noProof/>
+              </w:rPr>
+              <w:t>tion</w:t>
             </w:r>
             <w:r>
               <w:rPr>
@@ -633,7 +617,21 @@
                 <w:rStyle w:val="Hyperlink"/>
                 <w:noProof/>
               </w:rPr>
-              <w:t>6. Hierarchical Cluster Analysis</w:t>
+              <w:t>6. Hierarc</w:t>
+            </w:r>
+            <w:r>
+              <w:rPr>
+                <w:rStyle w:val="Hyperlink"/>
+                <w:noProof/>
+              </w:rPr>
+              <w:t>h</w:t>
+            </w:r>
+            <w:r>
+              <w:rPr>
+                <w:rStyle w:val="Hyperlink"/>
+                <w:noProof/>
+              </w:rPr>
+              <w:t>ical Cluster Analysis</w:t>
             </w:r>
             <w:r>
               <w:rPr>
@@ -913,6 +911,7 @@
         <w:pStyle w:val="Heading1"/>
         <w:rPr>
           <w:rFonts w:eastAsia="Times New Roman"/>
+          <w:u w:val="single"/>
           <w:lang w:eastAsia="en-GB"/>
         </w:rPr>
       </w:pPr>
@@ -920,12 +919,16 @@
       <w:r>
         <w:rPr>
           <w:rFonts w:eastAsia="Times New Roman"/>
+          <w:u w:val="single"/>
           <w:lang w:eastAsia="en-GB"/>
         </w:rPr>
         <w:lastRenderedPageBreak/>
         <w:t>1. In</w:t>
       </w:r>
       <w:r>
+        <w:rPr>
+          <w:u w:val="single"/>
+        </w:rPr>
         <w:t>troduction</w:t>
       </w:r>
       <w:bookmarkEnd w:id="1"/>
@@ -933,7 +936,6 @@
     <w:p>
       <w:pPr>
         <w:spacing w:before="100" w:beforeAutospacing="1" w:after="100" w:afterAutospacing="1" w:line="240" w:lineRule="auto"/>
-        <w:ind w:firstLine="720"/>
         <w:rPr>
           <w:rFonts w:ascii="-webkit-standard" w:hAnsi="-webkit-standard"/>
           <w:color w:val="000000"/>
@@ -1023,9 +1025,15 @@
     <w:p>
       <w:pPr>
         <w:pStyle w:val="Heading1"/>
+        <w:rPr>
+          <w:u w:val="single"/>
+        </w:rPr>
       </w:pPr>
       <w:bookmarkStart w:id="2" w:name="_Toc219411852"/>
       <w:r>
+        <w:rPr>
+          <w:u w:val="single"/>
+        </w:rPr>
         <w:t>2. Data Source and Description</w:t>
       </w:r>
       <w:bookmarkEnd w:id="2"/>
@@ -1033,7 +1041,6 @@
     <w:p>
       <w:pPr>
         <w:pStyle w:val="NormalWeb"/>
-        <w:ind w:firstLine="720"/>
         <w:rPr>
           <w:color w:val="000000"/>
         </w:rPr>
@@ -1148,20 +1155,28 @@
     <w:p>
       <w:pPr>
         <w:pStyle w:val="Heading1"/>
+        <w:rPr>
+          <w:u w:val="single"/>
+        </w:rPr>
       </w:pPr>
       <w:bookmarkStart w:id="3" w:name="_Toc219411853"/>
       <w:r>
+        <w:rPr>
+          <w:u w:val="single"/>
+        </w:rPr>
         <w:t>3. Variable Description</w:t>
       </w:r>
       <w:bookmarkEnd w:id="3"/>
       <w:r>
+        <w:rPr>
+          <w:u w:val="single"/>
+        </w:rPr>
         <w:t xml:space="preserve"> </w:t>
       </w:r>
     </w:p>
     <w:p>
       <w:pPr>
         <w:pStyle w:val="NormalWeb"/>
-        <w:ind w:firstLine="720"/>
         <w:rPr>
           <w:color w:val="000000"/>
         </w:rPr>
@@ -1254,9 +1269,15 @@
     <w:p>
       <w:pPr>
         <w:pStyle w:val="Heading1"/>
+        <w:rPr>
+          <w:u w:val="single"/>
+        </w:rPr>
       </w:pPr>
       <w:bookmarkStart w:id="4" w:name="_Toc219411854"/>
       <w:r>
+        <w:rPr>
+          <w:u w:val="single"/>
+        </w:rPr>
         <w:lastRenderedPageBreak/>
         <w:t>4. Data Analysis Approach and Methodology</w:t>
       </w:r>
@@ -1265,7 +1286,6 @@
     <w:p>
       <w:pPr>
         <w:pStyle w:val="NormalWeb"/>
-        <w:ind w:firstLine="720"/>
         <w:rPr>
           <w:color w:val="000000"/>
         </w:rPr>
@@ -1356,9 +1376,15 @@
     <w:p>
       <w:pPr>
         <w:pStyle w:val="Heading1"/>
+        <w:rPr>
+          <w:u w:val="single"/>
+        </w:rPr>
       </w:pPr>
       <w:bookmarkStart w:id="5" w:name="_Toc219411855"/>
       <w:r>
+        <w:rPr>
+          <w:u w:val="single"/>
+        </w:rPr>
         <w:t>5. Results and Interpretation</w:t>
       </w:r>
       <w:bookmarkEnd w:id="5"/>
@@ -1366,7 +1392,6 @@
     <w:p>
       <w:pPr>
         <w:pStyle w:val="NormalWeb"/>
-        <w:ind w:firstLine="720"/>
         <w:rPr>
           <w:color w:val="000000"/>
         </w:rPr>
@@ -1423,25 +1448,36 @@
     <w:p>
       <w:pPr>
         <w:pStyle w:val="Heading1"/>
+        <w:rPr>
+          <w:u w:val="single"/>
+          <w:lang w:val="en-US"/>
+        </w:rPr>
       </w:pPr>
       <w:bookmarkStart w:id="6" w:name="_Toc219411856"/>
       <w:r>
+        <w:rPr>
+          <w:u w:val="single"/>
+        </w:rPr>
         <w:lastRenderedPageBreak/>
-        <w:t xml:space="preserve">6. </w:t>
-      </w:r>
-      <w:r>
-        <w:t>Hierarchical Cluster Analysis</w:t>
+        <w:t>6. Hierarchical Cluster Analysis</w:t>
       </w:r>
       <w:bookmarkEnd w:id="6"/>
     </w:p>
     <w:p>
       <w:pPr>
-        <w:pStyle w:val="Heading1"/>
-      </w:pPr>
+        <w:rPr>
+          <w:rFonts w:ascii="Times New Roman" w:hAnsi="Times New Roman" w:cs="Times New Roman"/>
+        </w:rPr>
+      </w:pPr>
+      <w:r>
+        <w:rPr>
+          <w:rFonts w:ascii="Times New Roman" w:hAnsi="Times New Roman" w:cs="Times New Roman"/>
+        </w:rPr>
+        <w:t>Following the dimensionality reduction achieved through PCA, Hierarchical Cluster Analysis was applied to identify natural groupings among songs based on their acoustic characteristics. The clustering was performed on the nine principal components that retained 88.59% of the original variance, ensuring that the analysis captured the essential structure of the data.</w:t>
+      </w:r>
     </w:p>
     <w:p>
       <w:pPr>
-        <w:ind w:firstLine="720"/>
         <w:rPr>
           <w:rFonts w:ascii="Times New Roman" w:hAnsi="Times New Roman" w:cs="Times New Roman"/>
         </w:rPr>
@@ -1450,7 +1486,7 @@
         <w:rPr>
           <w:rFonts w:ascii="Times New Roman" w:hAnsi="Times New Roman" w:cs="Times New Roman"/>
         </w:rPr>
-        <w:t>Following the dimensionality reduction achieved through PCA, Hierarchical Cluster Analysis was applied to identify natural groupings among songs based on their acoustic characteristics. The clustering was performed on the nine principal components that retained 88.59% of the original variance, ensuring that the analysis captured the essential structure of the data.</w:t>
+        <w:t>The agglomerative hierarchical clustering algorithm was implemented using Ward's method, which minimizes the total within-cluster variance at each merge step. This method tends to produce compact clusters and is well-suited for datasets where the underlying group structure is not known in advance.</w:t>
       </w:r>
     </w:p>
     <w:p>
@@ -1463,7 +1499,7 @@
         <w:rPr>
           <w:rFonts w:ascii="Times New Roman" w:hAnsi="Times New Roman" w:cs="Times New Roman"/>
         </w:rPr>
-        <w:t>The agglomerative hierarchical clustering algorithm was implemented using Ward's method, which minimizes the total within-cluster variance at each merge step. This method tends to produce compact clusters and is well-suited for datasets where the underlying group structure is not known in advance.</w:t>
+        <w:t>The algorithm begins with each of the 26,229 songs as its own cluster and iteratively merges the two closest clusters until all observations belong to a single group. This process generates a linkage matrix containing 26,228 merge operations, each recording which clusters were combined, at what distance, and the resulting cluster size.</w:t>
       </w:r>
     </w:p>
     <w:p>
@@ -1476,49 +1512,41 @@
         <w:rPr>
           <w:rFonts w:ascii="Times New Roman" w:hAnsi="Times New Roman" w:cs="Times New Roman"/>
         </w:rPr>
-        <w:t>The algorithm begins with each of the 26,229 songs as its own cluster and iteratively merges the two closest clusters until all observations belong to a single group. This process generates a linkage matrix containing 26,228 merge operations, each recording which clusters were combined, at what distance, and the resulting cluster size.</w:t>
+        <w:t>To determine the optimal number of clusters, the maximum distance jump criterion was applied. This method identifies the point in the merging process where the largest increase in aggregation distance occurs, indicating that combining clusters beyond this point would merge substantially dissimilar groups. The analysis revealed that the largest distance jump (37.03) occurred at the second-to-last merge, suggesting an optimal partition of 2 clusters with a threshold distance of 207.34.</w:t>
       </w:r>
     </w:p>
     <w:p>
       <w:pPr>
         <w:rPr>
           <w:rFonts w:ascii="Times New Roman" w:hAnsi="Times New Roman" w:cs="Times New Roman"/>
+          <w:lang w:val="en-US"/>
         </w:rPr>
       </w:pPr>
       <w:r>
         <w:rPr>
           <w:rFonts w:ascii="Times New Roman" w:hAnsi="Times New Roman" w:cs="Times New Roman"/>
         </w:rPr>
-        <w:t>To determine the optimal number of clusters, the maximum distance jump criterion was applied. This method identifies the point in the merging process where the largest increase in aggregation distance occurs, indicating that combining clusters beyond this point would merge substantially dissimilar groups. The analysis revealed that the largest distance jump (37.03) occurred at the second-to-last merge, suggesting an optimal partition of 2 clusters with a threshold distance of 207.34.</w:t>
+        <w:t>The resulting cluster distribution shows a clear separation between a smaller group (Cluster 1) containing 4,051 songs (15.4%) and a larger group (Cluster 2) containing 22,178 songs (84.6%). This two-cluster solution reveals a fundamental acoustic divide in popular music. Cluster 2 represents the "mainstream" sound, characterized by high energy and electronic production, with EDM (19.8%) and Rap (20.3%) slightly overrepresented. Cluster 1 captures an "alternative" sound, showing higher concentrations of R&amp;B (26.8%), Pop (19.8%), and Rock (19.8%), likely representing more acoustic, less energetic tracks such as ballads and guitar-driven songs.</w:t>
       </w:r>
     </w:p>
     <w:p>
       <w:pPr>
-        <w:rPr>
-          <w:rFonts w:ascii="Times New Roman" w:hAnsi="Times New Roman" w:cs="Times New Roman"/>
-        </w:rPr>
-      </w:pPr>
-      <w:r>
-        <w:rPr>
-          <w:rFonts w:ascii="Times New Roman" w:hAnsi="Times New Roman" w:cs="Times New Roman"/>
-        </w:rPr>
-        <w:t>The resulting cluster distribution shows a clear separation between a smaller group (Cluster 1) containing 4,051 songs (15.4%) and a larger group (Cluster 2) containing 22,178 songs (84.6%). This two-cluster solution reveals a fundamental acoustic divide in popular music. Cluster 2 represents the "mainstream" sound, characterized by high energy and electronic production, with EDM (19.8%) and Rap (20.3%) slightly overrepresented. Cluster 1 captures an "alternative" sound, showing higher concentrations of R&amp;B (26.8%), Pop (19.8%), and Rock (19.8%), likely representing more acoustic, less energetic tracks such as ballads and guitar-driven songs.</w:t>
-      </w:r>
-    </w:p>
-    <w:p>
-      <w:pPr>
         <w:pStyle w:val="Heading1"/>
-      </w:pPr>
-    </w:p>
-    <w:p>
-      <w:pPr>
-        <w:pStyle w:val="Heading1"/>
+        <w:rPr>
+          <w:u w:val="single"/>
+        </w:rPr>
       </w:pPr>
       <w:bookmarkStart w:id="7" w:name="_Toc219411857"/>
       <w:r>
+        <w:rPr>
+          <w:u w:val="single"/>
+        </w:rPr>
         <w:t>7</w:t>
       </w:r>
       <w:r>
+        <w:rPr>
+          <w:u w:val="single"/>
+        </w:rPr>
         <w:t>. Conclusions</w:t>
       </w:r>
       <w:bookmarkEnd w:id="7"/>
@@ -1526,7 +1554,6 @@
     <w:p>
       <w:pPr>
         <w:pStyle w:val="NormalWeb"/>
-        <w:ind w:firstLine="720"/>
         <w:rPr>
           <w:color w:val="000000"/>
         </w:rPr>
@@ -1541,14 +1568,7 @@
         <w:rPr>
           <w:color w:val="000000"/>
         </w:rPr>
-        <w:t xml:space="preserve"> analysis achieved a high standard of data quality through the successful cleaning of over 26,000 songs. The findings confirm that musical features exist on a continuous spectrum rather than within isolated categories. This structure discovery is vital as it </w:t>
-      </w:r>
-      <w:r>
-        <w:rPr>
-          <w:color w:val="000000"/>
-        </w:rPr>
-        <w:lastRenderedPageBreak/>
-        <w:t>demonstrates that while genres overlap, they do maintain distinct acoustic identities that can be mathematically mapped.</w:t>
+        <w:t xml:space="preserve"> analysis achieved a high standard of data quality through the successful cleaning of over 26,000 songs. The findings confirm that musical features exist on a continuous spectrum rather than within isolated categories. This structure discovery is vital as it demonstrates that while genres overlap, they do maintain distinct acoustic identities that can be mathematically mapped.</w:t>
       </w:r>
     </w:p>
     <w:p>
@@ -1588,18 +1608,28 @@
         <w:rPr>
           <w:color w:val="000000"/>
         </w:rPr>
+        <w:lastRenderedPageBreak/>
         <w:t>Our findings offer a blueprint for the future of music apps and streaming services, showing that the best way to connect people with new music is to understand the deep, underlying patterns that make a song what it is. This study proves that even though music is an art form, it follows structured patterns that we can understand and use to improve our listening experience.</w:t>
       </w:r>
     </w:p>
     <w:p>
       <w:pPr>
         <w:pStyle w:val="Heading1"/>
+        <w:rPr>
+          <w:u w:val="single"/>
+        </w:rPr>
       </w:pPr>
       <w:bookmarkStart w:id="8" w:name="_Toc219411858"/>
       <w:r>
+        <w:rPr>
+          <w:u w:val="single"/>
+        </w:rPr>
         <w:t>8</w:t>
       </w:r>
       <w:r>
+        <w:rPr>
+          <w:u w:val="single"/>
+        </w:rPr>
         <w:t>. References</w:t>
       </w:r>
       <w:bookmarkEnd w:id="8"/>
@@ -1607,9 +1637,9 @@
     <w:p>
       <w:pPr>
         <w:pStyle w:val="NormalWeb"/>
-        <w:ind w:firstLine="720"/>
-        <w:rPr>
-          <w:color w:val="000000"/>
+        <w:rPr>
+          <w:color w:val="000000"/>
+          <w:lang w:val="en-US"/>
         </w:rPr>
       </w:pPr>
       <w:r>
@@ -1641,6 +1671,28 @@
           <w:color w:val="000000"/>
         </w:rPr>
         <w:t>echnical implementation utilized the Scikit-learn library in Python.</w:t>
+      </w:r>
+      <w:r>
+        <w:rPr>
+          <w:color w:val="000000"/>
+          <w:lang w:val="en-US"/>
+        </w:rPr>
+        <w:br/>
+      </w:r>
+      <w:r>
+        <w:rPr>
+          <w:color w:val="000000"/>
+          <w:lang w:val="en-US"/>
+        </w:rPr>
+        <w:br/>
+        <w:t xml:space="preserve">Dataset: </w:t>
+      </w:r>
+      <w:r>
+        <w:rPr>
+          <w:color w:val="000000"/>
+          <w:lang w:val="en-US"/>
+        </w:rPr>
+        <w:t>https://www.kaggle.com/datasets/sujaykapadnis/spotify-songs/data</w:t>
       </w:r>
     </w:p>
     <w:p>
@@ -2972,7 +3024,7 @@
         <w:kern w:val="2"/>
         <w:sz w:val="24"/>
         <w:szCs w:val="24"/>
-        <w:lang w:val="en-RO" w:eastAsia="en-US" w:bidi="ar-SA"/>
+        <w:lang w:eastAsia="en-US" w:bidi="ar-SA"/>
         <w14:ligatures w14:val="standardContextual"/>
       </w:rPr>
     </w:rPrDefault>

</xml_diff>